<commit_message>
to push to remote
</commit_message>
<xml_diff>
--- a/Ch7/SLAM第七讲作业资料/L7/xinxinxin-第七章作业.docx
+++ b/Ch7/SLAM第七讲作业资料/L7/xinxinxin-第七章作业.docx
@@ -148,21 +148,7 @@
         <w:rPr>
           <w:rFonts w:hint="eastAsia"/>
         </w:rPr>
-        <w:t>在距离相机近的点我们使用</w:t>
-      </w:r>
-      <w:proofErr w:type="spellStart"/>
-      <w:r>
-        <w:rPr>
-          <w:rFonts w:hint="eastAsia"/>
-        </w:rPr>
-        <w:t>xyz</w:t>
-      </w:r>
-      <w:proofErr w:type="spellEnd"/>
-      <w:r>
-        <w:rPr>
-          <w:rFonts w:hint="eastAsia"/>
-        </w:rPr>
-        <w:t>形式就可以了</w:t>
+        <w:t>在距离相机近的点我们使用xyz形式就可以了</w:t>
       </w:r>
       <w:r>
         <w:rPr>
@@ -188,19 +174,11 @@
         </w:rPr>
         <w:t>问题就可能让我们混肴。在很远的位置，</w:t>
       </w:r>
-      <w:proofErr w:type="spellStart"/>
-      <w:r>
-        <w:rPr>
-          <w:rFonts w:hint="eastAsia"/>
-        </w:rPr>
-        <w:t>xyz</w:t>
-      </w:r>
-      <w:proofErr w:type="spellEnd"/>
-      <w:r>
-        <w:rPr>
-          <w:rFonts w:hint="eastAsia"/>
-        </w:rPr>
-        <w:t>的cost</w:t>
+      <w:r>
+        <w:rPr>
+          <w:rFonts w:hint="eastAsia"/>
+        </w:rPr>
+        <w:t>xyz的cost</w:t>
       </w:r>
       <w:r>
         <w:t xml:space="preserve"> </w:t>
@@ -467,11 +445,9 @@
         </w:rPr>
         <w:t>代码参考了书上示例，详情参见.</w:t>
       </w:r>
-      <w:proofErr w:type="spellStart"/>
       <w:r>
         <w:t>cpp</w:t>
       </w:r>
-      <w:proofErr w:type="spellEnd"/>
       <w:r>
         <w:rPr>
           <w:rFonts w:hint="eastAsia"/>
@@ -554,21 +530,7 @@
         <w:rPr>
           <w:rFonts w:hint="eastAsia"/>
         </w:rPr>
-        <w:t>，白色为原始位姿，红色为优化后的位姿，主要是同一面上的点</w:t>
-      </w:r>
-      <w:proofErr w:type="gramStart"/>
-      <w:r>
-        <w:rPr>
-          <w:rFonts w:hint="eastAsia"/>
-        </w:rPr>
-        <w:t>云经过</w:t>
-      </w:r>
-      <w:proofErr w:type="gramEnd"/>
-      <w:r>
-        <w:rPr>
-          <w:rFonts w:hint="eastAsia"/>
-        </w:rPr>
-        <w:t>优化后</w:t>
+        <w:t>，白色为原始位姿，红色为优化后的位姿，主要是同一面上的点云经过优化后</w:t>
       </w:r>
       <w:r>
         <w:rPr>
@@ -578,11 +540,6 @@
       </w:r>
     </w:p>
     <w:p>
-      <w:pPr>
-        <w:rPr>
-          <w:rFonts w:hint="eastAsia"/>
-        </w:rPr>
-      </w:pPr>
       <w:r>
         <w:rPr>
           <w:noProof/>
@@ -690,11 +647,6 @@
       </w:r>
     </w:p>
     <w:p>
-      <w:pPr>
-        <w:rPr>
-          <w:rFonts w:hint="eastAsia"/>
-        </w:rPr>
-      </w:pPr>
       <w:r>
         <w:rPr>
           <w:rFonts w:hint="eastAsia"/>
@@ -894,11 +846,6 @@
       </m:oMathPara>
     </w:p>
     <w:p>
-      <w:pPr>
-        <w:rPr>
-          <w:rFonts w:hint="eastAsia"/>
-        </w:rPr>
-      </w:pPr>
       <w:r>
         <w:t>H</w:t>
       </w:r>
@@ -1022,16 +969,7 @@
                 <w:rPr>
                   <w:rFonts w:ascii="Cambria Math" w:hAnsi="Cambria Math"/>
                 </w:rPr>
-                <m:t>∂</m:t>
-              </m:r>
-              <m:r>
-                <m:rPr>
-                  <m:sty m:val="p"/>
-                </m:rPr>
-                <w:rPr>
-                  <w:rFonts w:ascii="Cambria Math" w:hAnsi="Cambria Math"/>
-                </w:rPr>
-                <m:t>error</m:t>
+                <m:t>∂error</m:t>
               </m:r>
             </m:num>
             <m:den>
@@ -1042,16 +980,7 @@
                 <w:rPr>
                   <w:rFonts w:ascii="Cambria Math" w:hAnsi="Cambria Math"/>
                 </w:rPr>
-                <m:t>∂</m:t>
-              </m:r>
-              <m:r>
-                <m:rPr>
-                  <m:sty m:val="p"/>
-                </m:rPr>
-                <w:rPr>
-                  <w:rFonts w:ascii="Cambria Math" w:hAnsi="Cambria Math"/>
-                </w:rPr>
-                <m:t>q</m:t>
+                <m:t>∂q</m:t>
               </m:r>
             </m:den>
           </m:f>
@@ -1109,13 +1038,7 @@
                 <w:rPr>
                   <w:rFonts w:ascii="Cambria Math" w:hAnsi="Cambria Math"/>
                 </w:rPr>
-                <m:t>∂</m:t>
-              </m:r>
-              <m:r>
-                <w:rPr>
-                  <w:rFonts w:ascii="Cambria Math" w:hAnsi="Cambria Math"/>
-                </w:rPr>
-                <m:t>u</m:t>
+                <m:t>∂u</m:t>
               </m:r>
             </m:den>
           </m:f>
@@ -1139,13 +1062,7 @@
                 <w:rPr>
                   <w:rFonts w:ascii="Cambria Math" w:hAnsi="Cambria Math"/>
                 </w:rPr>
-                <m:t>∂</m:t>
-              </m:r>
-              <m:r>
-                <w:rPr>
-                  <w:rFonts w:ascii="Cambria Math" w:hAnsi="Cambria Math"/>
-                </w:rPr>
-                <m:t>u</m:t>
+                <m:t>∂u</m:t>
               </m:r>
             </m:num>
             <m:den>
@@ -1153,13 +1070,7 @@
                 <w:rPr>
                   <w:rFonts w:ascii="Cambria Math" w:hAnsi="Cambria Math"/>
                 </w:rPr>
-                <m:t>∂</m:t>
-              </m:r>
-              <m:r>
-                <w:rPr>
-                  <w:rFonts w:ascii="Cambria Math" w:hAnsi="Cambria Math"/>
-                </w:rPr>
-                <m:t>p</m:t>
+                <m:t>∂p</m:t>
               </m:r>
             </m:den>
           </m:f>
@@ -1503,16 +1414,7 @@
                 <w:rPr>
                   <w:rFonts w:ascii="Cambria Math" w:hAnsi="Cambria Math"/>
                 </w:rPr>
-                <m:t>∂</m:t>
-              </m:r>
-              <m:r>
-                <m:rPr>
-                  <m:sty m:val="p"/>
-                </m:rPr>
-                <w:rPr>
-                  <w:rFonts w:ascii="Cambria Math" w:hAnsi="Cambria Math"/>
-                </w:rPr>
-                <m:t>error</m:t>
+                <m:t>∂error</m:t>
               </m:r>
             </m:num>
             <m:den>
@@ -1523,16 +1425,7 @@
                 <w:rPr>
                   <w:rFonts w:ascii="Cambria Math" w:hAnsi="Cambria Math"/>
                 </w:rPr>
-                <m:t>∂</m:t>
-              </m:r>
-              <m:r>
-                <m:rPr>
-                  <m:sty m:val="p"/>
-                </m:rPr>
-                <w:rPr>
-                  <w:rFonts w:ascii="Cambria Math" w:hAnsi="Cambria Math"/>
-                </w:rPr>
-                <m:t>T</m:t>
+                <m:t>∂T</m:t>
               </m:r>
             </m:den>
           </m:f>
@@ -2163,13 +2056,7 @@
                       <w:rPr>
                         <w:rFonts w:ascii="Cambria Math" w:eastAsia="Cambria Math" w:hAnsi="Cambria Math" w:cs="Cambria Math"/>
                       </w:rPr>
-                      <m:t>-</m:t>
-                    </m:r>
-                    <m:r>
-                      <w:rPr>
-                        <w:rFonts w:ascii="Cambria Math" w:eastAsia="Cambria Math" w:hAnsi="Cambria Math" w:cs="Cambria Math"/>
-                      </w:rPr>
-                      <m:t>f</m:t>
+                      <m:t>-f</m:t>
                     </m:r>
                   </m:e>
                   <m:sub>
@@ -2450,11 +2337,6 @@
       </m:oMathPara>
     </w:p>
     <w:p>
-      <w:pPr>
-        <w:rPr>
-          <w:rFonts w:hint="eastAsia"/>
-        </w:rPr>
-      </w:pPr>
       <w:r>
         <w:rPr>
           <w:rFonts w:hint="eastAsia"/>
@@ -2471,6 +2353,9 @@
     <w:p>
       <w:pPr>
         <w:pStyle w:val="Heading2"/>
+        <w:rPr>
+          <w:color w:val="FF0000"/>
+        </w:rPr>
       </w:pPr>
       <w:r>
         <w:t>3.2 实现</w:t>
@@ -2505,36 +2390,259 @@
       <w:r>
         <w:t xml:space="preserve"> pangolin 绘制优化结果</w:t>
       </w:r>
-    </w:p>
-    <w:p>
-      <w:r>
-        <w:rPr>
-          <w:rFonts w:hint="eastAsia"/>
-        </w:rPr>
-        <w:t>这题遇到了error</w:t>
-      </w:r>
-      <w:r>
-        <w:rPr>
-          <w:rFonts w:hint="eastAsia"/>
-        </w:rPr>
-        <w:t>，暂时没有解决。</w:t>
+      <w:r>
+        <w:rPr>
+          <w:rFonts w:hint="eastAsia"/>
+        </w:rPr>
+        <w:t xml:space="preserve"> </w:t>
+      </w:r>
+      <w:r>
+        <w:rPr>
+          <w:color w:val="FF0000"/>
+        </w:rPr>
+        <w:t>(</w:t>
+      </w:r>
+      <w:r>
+        <w:rPr>
+          <w:rFonts w:hint="eastAsia"/>
+          <w:color w:val="FF0000"/>
+        </w:rPr>
+        <w:t>已</w:t>
+      </w:r>
+      <w:r>
+        <w:rPr>
+          <w:rFonts w:hint="eastAsia"/>
+          <w:color w:val="FF0000"/>
+        </w:rPr>
+        <w:t>迭代修改</w:t>
+      </w:r>
+      <w:r>
+        <w:rPr>
+          <w:color w:val="FF0000"/>
+        </w:rPr>
+        <w:t>)</w:t>
       </w:r>
     </w:p>
     <w:p>
       <w:pPr>
         <w:rPr>
-          <w:rFonts w:hint="eastAsia"/>
+          <w:color w:val="FF0000"/>
         </w:rPr>
       </w:pPr>
       <w:r>
         <w:rPr>
+          <w:rFonts w:hint="eastAsia"/>
+          <w:color w:val="FF0000"/>
+        </w:rPr>
+        <w:t>主要修改</w:t>
+      </w:r>
+    </w:p>
+    <w:p>
+      <w:r>
+        <w:rPr>
+          <w:rFonts w:hint="eastAsia"/>
+        </w:rPr>
+        <w:t>用u</w:t>
+      </w:r>
+      <w:r>
+        <w:t>nique</w:t>
+      </w:r>
+      <w:r>
+        <w:rPr>
+          <w:rFonts w:hint="eastAsia"/>
+        </w:rPr>
+        <w:t>方式声明了</w:t>
+      </w:r>
+      <w:r>
+        <w:rPr>
+          <w:rFonts w:hint="eastAsia"/>
+        </w:rPr>
+        <w:t>solver。用s</w:t>
+      </w:r>
+      <w:r>
+        <w:t>td move</w:t>
+      </w:r>
+      <w:r>
+        <w:rPr>
+          <w:rFonts w:hint="eastAsia"/>
+        </w:rPr>
+        <w:t>传参</w:t>
+      </w:r>
+    </w:p>
+    <w:p>
+      <w:pPr>
+        <w:jc w:val="left"/>
+        <w:rPr>
+          <w:rFonts w:hint="eastAsia"/>
+          <w:sz w:val="16"/>
+          <w:szCs w:val="16"/>
+        </w:rPr>
+      </w:pPr>
+      <w:r>
+        <w:rPr>
+          <w:sz w:val="16"/>
+          <w:szCs w:val="16"/>
+        </w:rPr>
+        <w:t>std::unique_ptr&lt;DirectBlock::LinearSolverType&gt; linearSolver (new</w:t>
+      </w:r>
+      <w:r>
+        <w:rPr>
+          <w:sz w:val="16"/>
+          <w:szCs w:val="16"/>
+        </w:rPr>
+        <w:t xml:space="preserve"> </w:t>
+      </w:r>
+      <w:r>
+        <w:rPr>
+          <w:sz w:val="16"/>
+          <w:szCs w:val="16"/>
+        </w:rPr>
+        <w:t>g2o::LinearSolverDense&lt;DirectBlock::PoseMatrixType&gt;());</w:t>
+      </w:r>
+    </w:p>
+    <w:p>
+      <w:pPr>
+        <w:jc w:val="left"/>
+        <w:rPr>
+          <w:sz w:val="16"/>
+          <w:szCs w:val="16"/>
+        </w:rPr>
+      </w:pPr>
+      <w:r>
+        <w:rPr>
+          <w:sz w:val="16"/>
+          <w:szCs w:val="16"/>
+        </w:rPr>
+        <w:t>std::unique_ptr&lt;DirectBlock&gt; solver_ptr( new DirectBlock(std::move(linearSolver)));</w:t>
+      </w:r>
+    </w:p>
+    <w:p>
+      <w:pPr>
+        <w:jc w:val="left"/>
+        <w:rPr>
+          <w:sz w:val="16"/>
+          <w:szCs w:val="16"/>
+        </w:rPr>
+      </w:pPr>
+      <w:r>
+        <w:rPr>
+          <w:sz w:val="16"/>
+          <w:szCs w:val="16"/>
+        </w:rPr>
+        <w:t>g2o::OptimizationAlgorithmLevenberg* solver = new g2o::OptimizationAlgorithmLevenberg ( std::move(solver_ptr) );</w:t>
+      </w:r>
+    </w:p>
+    <w:p>
+      <w:pPr>
+        <w:jc w:val="left"/>
+        <w:rPr>
+          <w:sz w:val="16"/>
+          <w:szCs w:val="16"/>
+        </w:rPr>
+      </w:pPr>
+      <w:r>
+        <w:rPr>
+          <w:rFonts w:hint="eastAsia"/>
+          <w:sz w:val="16"/>
+          <w:szCs w:val="16"/>
+        </w:rPr>
+        <w:t>另外修复了访问图像时候.</w:t>
+      </w:r>
+      <w:r>
+        <w:rPr>
+          <w:sz w:val="16"/>
+          <w:szCs w:val="16"/>
+        </w:rPr>
+        <w:t>cols</w:t>
+      </w:r>
+      <w:r>
+        <w:rPr>
+          <w:rFonts w:hint="eastAsia"/>
+          <w:sz w:val="16"/>
+          <w:szCs w:val="16"/>
+        </w:rPr>
+        <w:t>没有-</w:t>
+      </w:r>
+      <w:r>
+        <w:rPr>
+          <w:sz w:val="16"/>
+          <w:szCs w:val="16"/>
+        </w:rPr>
+        <w:t>1</w:t>
+      </w:r>
+      <w:r>
+        <w:rPr>
+          <w:rFonts w:hint="eastAsia"/>
+          <w:sz w:val="16"/>
+          <w:szCs w:val="16"/>
+        </w:rPr>
+        <w:t>的下表越界</w:t>
+      </w:r>
+    </w:p>
+    <w:p>
+      <w:pPr>
+        <w:jc w:val="left"/>
+        <w:rPr>
+          <w:rFonts w:hint="eastAsia"/>
+          <w:sz w:val="16"/>
+          <w:szCs w:val="16"/>
+        </w:rPr>
+      </w:pPr>
+      <w:r>
+        <w:rPr>
+          <w:rFonts w:hint="eastAsia"/>
+          <w:sz w:val="16"/>
+          <w:szCs w:val="16"/>
+        </w:rPr>
+        <w:t>修复后迭代可以运行</w:t>
+      </w:r>
+      <w:r>
+        <w:rPr>
+          <w:rFonts w:hint="eastAsia"/>
+          <w:sz w:val="16"/>
+          <w:szCs w:val="16"/>
+        </w:rPr>
+        <w:t>，</w:t>
+      </w:r>
+      <w:r>
+        <w:rPr>
+          <w:sz w:val="16"/>
+          <w:szCs w:val="16"/>
+        </w:rPr>
+        <w:t>chi2</w:t>
+      </w:r>
+      <w:r>
+        <w:rPr>
+          <w:rFonts w:hint="eastAsia"/>
+          <w:sz w:val="16"/>
+          <w:szCs w:val="16"/>
+        </w:rPr>
+        <w:t>下降比较缓慢。</w:t>
+      </w:r>
+      <w:bookmarkStart w:id="0" w:name="_GoBack"/>
+      <w:bookmarkEnd w:id="0"/>
+    </w:p>
+    <w:p>
+      <w:pPr>
+        <w:jc w:val="left"/>
+        <w:rPr>
+          <w:rFonts w:hint="eastAsia"/>
+          <w:sz w:val="16"/>
+          <w:szCs w:val="16"/>
+        </w:rPr>
+      </w:pPr>
+      <w:r>
+        <w:rPr>
           <w:noProof/>
-        </w:rPr>
+          <w:sz w:val="16"/>
+          <w:szCs w:val="16"/>
+        </w:rPr>
+        <w:lastRenderedPageBreak/>
         <w:drawing>
-          <wp:inline distT="0" distB="0" distL="0" distR="0" wp14:anchorId="3D4568BD" wp14:editId="369621B4">
-            <wp:extent cx="5274945" cy="743585"/>
-            <wp:effectExtent l="0" t="0" r="1905" b="0"/>
-            <wp:docPr id="6" name="Picture 6"/>
+          <wp:inline distT="0" distB="0" distL="0" distR="0" wp14:anchorId="4DB5322D" wp14:editId="08730938">
+            <wp:extent cx="5270500" cy="2411730"/>
+            <wp:effectExtent l="0" t="0" r="6350" b="7620"/>
+            <wp:docPr id="7" name="Picture 7"/>
             <wp:cNvGraphicFramePr>
               <a:graphicFrameLocks xmlns:a="http://schemas.openxmlformats.org/drawingml/2006/main" noChangeAspect="1"/>
             </wp:cNvGraphicFramePr>
@@ -2542,7 +2650,7 @@
               <a:graphicData uri="http://schemas.openxmlformats.org/drawingml/2006/picture">
                 <pic:pic xmlns:pic="http://schemas.openxmlformats.org/drawingml/2006/picture">
                   <pic:nvPicPr>
-                    <pic:cNvPr id="0" name="Picture 6"/>
+                    <pic:cNvPr id="0" name="Picture 1"/>
                     <pic:cNvPicPr>
                       <a:picLocks noChangeAspect="1" noChangeArrowheads="1"/>
                     </pic:cNvPicPr>
@@ -2563,7 +2671,7 @@
                   <pic:spPr bwMode="auto">
                     <a:xfrm>
                       <a:off x="0" y="0"/>
-                      <a:ext cx="5274945" cy="743585"/>
+                      <a:ext cx="5270500" cy="2411730"/>
                     </a:xfrm>
                     <a:prstGeom prst="rect">
                       <a:avLst/>
@@ -2585,78 +2693,109 @@
         <w:rPr>
           <w:rFonts w:hint="eastAsia"/>
         </w:rPr>
+        <w:t>结果</w:t>
+      </w:r>
+    </w:p>
+    <w:p>
+      <w:pPr>
+        <w:rPr>
+          <w:rFonts w:hint="eastAsia"/>
+        </w:rPr>
+      </w:pPr>
+      <w:r>
+        <w:rPr>
+          <w:noProof/>
+        </w:rPr>
+        <w:drawing>
+          <wp:inline distT="0" distB="0" distL="0" distR="0" wp14:anchorId="1B752FBF" wp14:editId="1F17ADF6">
+            <wp:extent cx="5265420" cy="3949065"/>
+            <wp:effectExtent l="0" t="0" r="0" b="0"/>
+            <wp:docPr id="8" name="Picture 8"/>
+            <wp:cNvGraphicFramePr>
+              <a:graphicFrameLocks xmlns:a="http://schemas.openxmlformats.org/drawingml/2006/main" noChangeAspect="1"/>
+            </wp:cNvGraphicFramePr>
+            <a:graphic xmlns:a="http://schemas.openxmlformats.org/drawingml/2006/main">
+              <a:graphicData uri="http://schemas.openxmlformats.org/drawingml/2006/picture">
+                <pic:pic xmlns:pic="http://schemas.openxmlformats.org/drawingml/2006/picture">
+                  <pic:nvPicPr>
+                    <pic:cNvPr id="0" name="Picture 2"/>
+                    <pic:cNvPicPr>
+                      <a:picLocks noChangeAspect="1" noChangeArrowheads="1"/>
+                    </pic:cNvPicPr>
+                  </pic:nvPicPr>
+                  <pic:blipFill>
+                    <a:blip r:embed="rId10">
+                      <a:extLst>
+                        <a:ext uri="{28A0092B-C50C-407E-A947-70E740481C1C}">
+                          <a14:useLocalDpi xmlns:a14="http://schemas.microsoft.com/office/drawing/2010/main" val="0"/>
+                        </a:ext>
+                      </a:extLst>
+                    </a:blip>
+                    <a:srcRect/>
+                    <a:stretch>
+                      <a:fillRect/>
+                    </a:stretch>
+                  </pic:blipFill>
+                  <pic:spPr bwMode="auto">
+                    <a:xfrm>
+                      <a:off x="0" y="0"/>
+                      <a:ext cx="5265420" cy="3949065"/>
+                    </a:xfrm>
+                    <a:prstGeom prst="rect">
+                      <a:avLst/>
+                    </a:prstGeom>
+                    <a:noFill/>
+                    <a:ln>
+                      <a:noFill/>
+                    </a:ln>
+                  </pic:spPr>
+                </pic:pic>
+              </a:graphicData>
+            </a:graphic>
+          </wp:inline>
+        </w:drawing>
+      </w:r>
+    </w:p>
+    <w:p>
+      <w:r>
+        <w:rPr>
+          <w:rFonts w:hint="eastAsia"/>
+        </w:rPr>
         <w:t>以下为代码和思路</w:t>
       </w:r>
-    </w:p>
-    <w:p/>
-    <w:p/>
-    <w:p/>
-    <w:p/>
-    <w:p/>
-    <w:p/>
-    <w:p/>
-    <w:p/>
-    <w:p>
-      <w:pPr>
-        <w:rPr>
-          <w:rFonts w:hint="eastAsia"/>
-        </w:rPr>
-      </w:pPr>
-    </w:p>
-    <w:p>
-      <w:pPr>
-        <w:rPr>
-          <w:rFonts w:hint="eastAsia"/>
-        </w:rPr>
-      </w:pPr>
-      <w:proofErr w:type="gramStart"/>
-      <w:r>
-        <w:rPr>
-          <w:rFonts w:hint="eastAsia"/>
-        </w:rPr>
-        <w:lastRenderedPageBreak/>
+      <w:r>
+        <w:rPr>
+          <w:rFonts w:hint="eastAsia"/>
+        </w:rPr>
+        <w:t>（原答案）</w:t>
+      </w:r>
+    </w:p>
+    <w:p/>
+    <w:p/>
+    <w:p/>
+    <w:p/>
+    <w:p/>
+    <w:p/>
+    <w:p/>
+    <w:p/>
+    <w:p/>
+    <w:p/>
+    <w:p/>
+    <w:p/>
+    <w:p/>
+    <w:p/>
+    <w:p>
+      <w:r>
+        <w:rPr>
+          <w:rFonts w:hint="eastAsia"/>
+        </w:rPr>
         <w:t>把</w:t>
       </w:r>
       <w:r>
         <w:rPr>
           <w:rFonts w:hint="eastAsia"/>
         </w:rPr>
-        <w:t>估计点</w:t>
-      </w:r>
-      <w:proofErr w:type="gramEnd"/>
-      <w:r>
-        <w:rPr>
-          <w:rFonts w:hint="eastAsia"/>
-        </w:rPr>
-        <w:t>投影到相机系统，加上内参放到成像平面，找到patch内对应的位置，判断是否出界，结算该</w:t>
-      </w:r>
-      <w:proofErr w:type="gramStart"/>
-      <w:r>
-        <w:rPr>
-          <w:rFonts w:hint="eastAsia"/>
-        </w:rPr>
-        <w:t>像素值</w:t>
-      </w:r>
-      <w:proofErr w:type="gramEnd"/>
-      <w:r>
-        <w:rPr>
-          <w:rFonts w:hint="eastAsia"/>
-        </w:rPr>
-        <w:t>和参考</w:t>
-      </w:r>
-      <w:proofErr w:type="gramStart"/>
-      <w:r>
-        <w:rPr>
-          <w:rFonts w:hint="eastAsia"/>
-        </w:rPr>
-        <w:t>像素值</w:t>
-      </w:r>
-      <w:proofErr w:type="gramEnd"/>
-      <w:r>
-        <w:rPr>
-          <w:rFonts w:hint="eastAsia"/>
-        </w:rPr>
-        <w:t>的差。</w:t>
+        <w:t>估计点投影到相机系统，加上内参放到成像平面，找到patch内对应的位置，判断是否出界，结算该像素值和参考像素值的差。</w:t>
       </w:r>
     </w:p>
     <w:p>
@@ -2682,7 +2821,7 @@
                     </pic:cNvPicPr>
                   </pic:nvPicPr>
                   <pic:blipFill>
-                    <a:blip r:embed="rId10">
+                    <a:blip r:embed="rId11">
                       <a:extLst>
                         <a:ext uri="{28A0092B-C50C-407E-A947-70E740481C1C}">
                           <a14:useLocalDpi xmlns:a14="http://schemas.microsoft.com/office/drawing/2010/main" val="0"/>
@@ -2735,16 +2874,10 @@
     <w:p/>
     <w:p/>
     <w:p>
-      <w:pPr>
-        <w:rPr>
-          <w:rFonts w:hint="eastAsia"/>
-        </w:rPr>
-      </w:pPr>
-      <w:r>
-        <w:rPr>
-          <w:rFonts w:hint="eastAsia"/>
-        </w:rPr>
-        <w:lastRenderedPageBreak/>
+      <w:r>
+        <w:rPr>
+          <w:rFonts w:hint="eastAsia"/>
+        </w:rPr>
         <w:t>往optimizer里面加入各个顶点（特征点和</w:t>
       </w:r>
       <w:r>
@@ -2789,7 +2922,7 @@
                     </pic:cNvPicPr>
                   </pic:nvPicPr>
                   <pic:blipFill>
-                    <a:blip r:embed="rId11">
+                    <a:blip r:embed="rId12">
                       <a:extLst>
                         <a:ext uri="{28A0092B-C50C-407E-A947-70E740481C1C}">
                           <a14:useLocalDpi xmlns:a14="http://schemas.microsoft.com/office/drawing/2010/main" val="0"/>
@@ -2832,31 +2965,11 @@
     <w:p/>
     <w:p/>
     <w:p>
-      <w:pPr>
-        <w:rPr>
-          <w:rFonts w:hint="eastAsia"/>
-        </w:rPr>
-      </w:pPr>
-      <w:r>
-        <w:rPr>
-          <w:rFonts w:hint="eastAsia"/>
-        </w:rPr>
-        <w:lastRenderedPageBreak/>
-        <w:t>把优化完的数据塞回poses和</w:t>
-      </w:r>
-      <w:proofErr w:type="spellStart"/>
-      <w:r>
-        <w:rPr>
-          <w:rFonts w:hint="eastAsia"/>
-        </w:rPr>
-        <w:t>poitns</w:t>
-      </w:r>
-      <w:proofErr w:type="spellEnd"/>
-      <w:r>
-        <w:rPr>
-          <w:rFonts w:hint="eastAsia"/>
-        </w:rPr>
-        <w:t>方便显示函数调用。</w:t>
+      <w:r>
+        <w:rPr>
+          <w:rFonts w:hint="eastAsia"/>
+        </w:rPr>
+        <w:t>把优化完的数据塞回poses和poitns方便显示函数调用。</w:t>
       </w:r>
     </w:p>
     <w:p>
@@ -2885,7 +2998,7 @@
                     </pic:cNvPicPr>
                   </pic:nvPicPr>
                   <pic:blipFill>
-                    <a:blip r:embed="rId12">
+                    <a:blip r:embed="rId13">
                       <a:extLst>
                         <a:ext uri="{28A0092B-C50C-407E-A947-70E740481C1C}">
                           <a14:useLocalDpi xmlns:a14="http://schemas.microsoft.com/office/drawing/2010/main" val="0"/>
@@ -2926,31 +3039,10 @@
         </w:numPr>
       </w:pPr>
       <w:r>
-        <w:t>能否不要以 [</w:t>
-      </w:r>
-      <w:proofErr w:type="spellStart"/>
-      <w:r>
-        <w:t>x,y,z</w:t>
-      </w:r>
-      <w:proofErr w:type="spellEnd"/>
-      <w:r>
-        <w:t>]T 的形式参数</w:t>
-      </w:r>
-      <w:proofErr w:type="gramStart"/>
-      <w:r>
-        <w:t>化每个</w:t>
-      </w:r>
-      <w:proofErr w:type="gramEnd"/>
-      <w:r>
-        <w:t xml:space="preserve">点？ </w:t>
-      </w:r>
-    </w:p>
-    <w:p>
-      <w:pPr>
-        <w:rPr>
-          <w:rFonts w:hint="eastAsia"/>
-        </w:rPr>
-      </w:pPr>
+        <w:t xml:space="preserve">能否不要以 [x,y,z]T 的形式参数化每个点？ </w:t>
+      </w:r>
+    </w:p>
+    <w:p>
       <w:r>
         <w:rPr>
           <w:rFonts w:hint="eastAsia"/>
@@ -3024,33 +3116,24 @@
       </w:r>
     </w:p>
     <w:p>
-      <w:pPr>
-        <w:rPr>
-          <w:rFonts w:hint="eastAsia"/>
-        </w:rPr>
-      </w:pPr>
       <w:r>
         <w:rPr>
           <w:rFonts w:hint="eastAsia"/>
         </w:rPr>
         <w:t>主要是尽量取到跟</w:t>
       </w:r>
-      <w:proofErr w:type="gramStart"/>
       <w:r>
         <w:t>”</w:t>
       </w:r>
-      <w:proofErr w:type="gramEnd"/>
       <w:r>
         <w:rPr>
           <w:rFonts w:hint="eastAsia"/>
         </w:rPr>
         <w:t>局部光度特征</w:t>
       </w:r>
-      <w:proofErr w:type="gramStart"/>
       <w:r>
         <w:t>”</w:t>
       </w:r>
-      <w:proofErr w:type="gramEnd"/>
       <w:r>
         <w:rPr>
           <w:rFonts w:hint="eastAsia"/>
@@ -3082,11 +3165,6 @@
       </w:r>
     </w:p>
     <w:p>
-      <w:pPr>
-        <w:rPr>
-          <w:rFonts w:hint="eastAsia"/>
-        </w:rPr>
-      </w:pPr>
       <w:r>
         <w:t>E</w:t>
       </w:r>
@@ -3154,8 +3232,6 @@
         </w:rPr>
         <w:t>。</w:t>
       </w:r>
-      <w:bookmarkStart w:id="0" w:name="_GoBack"/>
-      <w:bookmarkEnd w:id="0"/>
     </w:p>
     <w:sectPr>
       <w:pgSz w:w="11906" w:h="16838"/>

</xml_diff>